<commit_message>
- Enhancing the safety plan
</commit_message>
<xml_diff>
--- a/Template_Files/01_SafetyPlan_LaneAssistance.docx
+++ b/Template_Files/01_SafetyPlan_LaneAssistance.docx
@@ -311,15 +311,6 @@
         <w:t>Document history</w:t>
       </w:r>
     </w:p>
-    <w:p>
-      <w:pPr>
-        <w:widowControl w:val="0"/>
-        <w:spacing w:after="180"/>
-        <w:rPr>
-          <w:rFonts w:ascii="Calibri" w:eastAsia="Calibri" w:hAnsi="Calibri" w:cs="Calibri"/>
-        </w:rPr>
-      </w:pPr>
-    </w:p>
     <w:tbl>
       <w:tblPr>
         <w:tblStyle w:val="a"/>
@@ -891,6 +882,40 @@
       </w:tr>
     </w:tbl>
     <w:p>
+      <w:bookmarkStart w:id="8" w:name="_ktt3lgighckp" w:colFirst="0" w:colLast="0"/>
+      <w:bookmarkEnd w:id="8"/>
+    </w:p>
+    <w:p>
+      <w:bookmarkStart w:id="9" w:name="_GoBack"/>
+      <w:bookmarkEnd w:id="9"/>
+    </w:p>
+    <w:p/>
+    <w:p/>
+    <w:p/>
+    <w:p/>
+    <w:p/>
+    <w:p/>
+    <w:p/>
+    <w:p/>
+    <w:p/>
+    <w:p/>
+    <w:p/>
+    <w:p/>
+    <w:p/>
+    <w:p/>
+    <w:p/>
+    <w:p/>
+    <w:p/>
+    <w:p/>
+    <w:p/>
+    <w:p/>
+    <w:p/>
+    <w:p/>
+    <w:p/>
+    <w:p/>
+    <w:p/>
+    <w:p/>
+    <w:p>
       <w:pPr>
         <w:pStyle w:val="Heading1"/>
         <w:widowControl w:val="0"/>
@@ -901,9 +926,8 @@
           <w:color w:val="B7B7B7"/>
         </w:rPr>
       </w:pPr>
-      <w:bookmarkStart w:id="8" w:name="_ktt3lgighckp" w:colFirst="0" w:colLast="0"/>
-      <w:bookmarkEnd w:id="8"/>
-      <w:r>
+      <w:r>
+        <w:lastRenderedPageBreak/>
         <w:t>Table of Contents</w:t>
       </w:r>
     </w:p>
@@ -1240,9 +1264,7 @@
         <w:spacing w:before="480" w:after="180" w:line="240" w:lineRule="auto"/>
         <w:contextualSpacing w:val="0"/>
       </w:pPr>
-      <w:bookmarkStart w:id="9" w:name="_zakt536q9xt3" w:colFirst="0" w:colLast="0"/>
-      <w:bookmarkStart w:id="10" w:name="_GoBack"/>
-      <w:bookmarkEnd w:id="9"/>
+      <w:bookmarkStart w:id="10" w:name="_zakt536q9xt3" w:colFirst="0" w:colLast="0"/>
       <w:bookmarkEnd w:id="10"/>
       <w:r>
         <w:lastRenderedPageBreak/>
@@ -1262,20 +1284,292 @@
     </w:p>
     <w:p>
       <w:r>
-        <w:t>A s</w:t>
-      </w:r>
-      <w:r>
-        <w:t>afety plan is covered in part2 of ISO 26262 (Management of functional safety).</w:t>
-      </w:r>
-    </w:p>
-    <w:p>
-      <w:r>
-        <w:t>It gives an introduction about the system under analysis while defining the parts needs to be included in the safety activities from the V model. It also defines the resources needed to finish the safety activities and the role of the different entities and their exact deliveries. Finally, it defines the procedures needed to make sure that the system follows the ISO 26262 standards and that it does increase the safety of the implemented system.</w:t>
-      </w:r>
-    </w:p>
-    <w:p>
-      <w:r>
-        <w:t>Safety plan covers many subsections:</w:t>
+        <w:t>This document gives</w:t>
+      </w:r>
+      <w:r>
+        <w:t xml:space="preserve"> an introduction about the</w:t>
+      </w:r>
+      <w:r>
+        <w:t xml:space="preserve"> lane </w:t>
+      </w:r>
+      <w:proofErr w:type="spellStart"/>
+      <w:r>
+        <w:t>assistence</w:t>
+      </w:r>
+      <w:proofErr w:type="spellEnd"/>
+      <w:r>
+        <w:t xml:space="preserve"> system</w:t>
+      </w:r>
+      <w:r>
+        <w:t>,</w:t>
+      </w:r>
+      <w:r>
+        <w:t xml:space="preserve"> defines the resources needed to finish the</w:t>
+      </w:r>
+      <w:r>
+        <w:t xml:space="preserve"> project</w:t>
+      </w:r>
+      <w:r>
+        <w:t xml:space="preserve"> safety activities</w:t>
+      </w:r>
+      <w:r>
+        <w:t>,</w:t>
+      </w:r>
+      <w:r>
+        <w:t xml:space="preserve"> and the role of the different entities</w:t>
+      </w:r>
+      <w:r>
+        <w:t xml:space="preserve">, </w:t>
+      </w:r>
+      <w:r>
+        <w:t>their exact deliveries. Finally, it defines the procedures needed to make sure that the system follows the ISO 26262 standards and that it does increase the safety of the implemented system.</w:t>
+      </w:r>
+    </w:p>
+    <w:p>
+      <w:pPr>
+        <w:pStyle w:val="Heading2"/>
+        <w:contextualSpacing w:val="0"/>
+      </w:pPr>
+      <w:bookmarkStart w:id="12" w:name="_sh22j99mm02k" w:colFirst="0" w:colLast="0"/>
+      <w:bookmarkEnd w:id="12"/>
+      <w:r>
+        <w:t>The s</w:t>
+      </w:r>
+      <w:r>
+        <w:t>cope of the Project</w:t>
+      </w:r>
+    </w:p>
+    <w:p>
+      <w:r>
+        <w:t>For the lane assistance project, the following safety lifecycle phases are in scope:</w:t>
+      </w:r>
+    </w:p>
+    <w:p>
+      <w:pPr>
+        <w:ind w:firstLine="720"/>
+      </w:pPr>
+    </w:p>
+    <w:p>
+      <w:pPr>
+        <w:ind w:firstLine="720"/>
+      </w:pPr>
+      <w:r>
+        <w:t>Concept phase</w:t>
+      </w:r>
+    </w:p>
+    <w:p>
+      <w:pPr>
+        <w:ind w:firstLine="720"/>
+      </w:pPr>
+      <w:r>
+        <w:t>Product Development at the System Level</w:t>
+      </w:r>
+    </w:p>
+    <w:p>
+      <w:pPr>
+        <w:ind w:firstLine="720"/>
+      </w:pPr>
+      <w:r>
+        <w:t>Product Development at the Software Level</w:t>
+      </w:r>
+    </w:p>
+    <w:p/>
+    <w:p>
+      <w:r>
+        <w:t>The following phases are out of scope:</w:t>
+      </w:r>
+    </w:p>
+    <w:p/>
+    <w:p>
+      <w:pPr>
+        <w:ind w:firstLine="720"/>
+      </w:pPr>
+      <w:r>
+        <w:t>Product Development at the Hardware Level</w:t>
+      </w:r>
+    </w:p>
+    <w:p>
+      <w:pPr>
+        <w:ind w:firstLine="720"/>
+      </w:pPr>
+      <w:r>
+        <w:t>Production and Operation</w:t>
+      </w:r>
+    </w:p>
+    <w:p/>
+    <w:p>
+      <w:pPr>
+        <w:pStyle w:val="Heading2"/>
+        <w:contextualSpacing w:val="0"/>
+      </w:pPr>
+      <w:bookmarkStart w:id="13" w:name="_fzzlhwsfq6ys" w:colFirst="0" w:colLast="0"/>
+      <w:bookmarkEnd w:id="13"/>
+      <w:r>
+        <w:t>Deliverables of the Project</w:t>
+      </w:r>
+    </w:p>
+    <w:p>
+      <w:r>
+        <w:t>The deliverables of the project are:</w:t>
+      </w:r>
+    </w:p>
+    <w:p/>
+    <w:p>
+      <w:r>
+        <w:tab/>
+        <w:t>Safety Plan</w:t>
+      </w:r>
+    </w:p>
+    <w:p>
+      <w:r>
+        <w:tab/>
+        <w:t>Hazard Analysis and Risk Assessment</w:t>
+      </w:r>
+    </w:p>
+    <w:p>
+      <w:r>
+        <w:tab/>
+        <w:t>Functional Safety Concept</w:t>
+      </w:r>
+    </w:p>
+    <w:p>
+      <w:r>
+        <w:tab/>
+        <w:t>Technical Safety Concept</w:t>
+      </w:r>
+    </w:p>
+    <w:p>
+      <w:r>
+        <w:tab/>
+        <w:t>Software Safety Requirements and Architecture</w:t>
+      </w:r>
+    </w:p>
+    <w:p/>
+    <w:p/>
+    <w:p/>
+    <w:p/>
+    <w:p/>
+    <w:p/>
+    <w:p/>
+    <w:p/>
+    <w:p>
+      <w:pPr>
+        <w:pStyle w:val="Heading1"/>
+        <w:contextualSpacing w:val="0"/>
+      </w:pPr>
+      <w:bookmarkStart w:id="14" w:name="_t6m96u2v69wo" w:colFirst="0" w:colLast="0"/>
+      <w:bookmarkEnd w:id="14"/>
+      <w:r>
+        <w:lastRenderedPageBreak/>
+        <w:t>Item Definition</w:t>
+      </w:r>
+    </w:p>
+    <w:p>
+      <w:pPr>
+        <w:pStyle w:val="Heading2"/>
+        <w:contextualSpacing w:val="0"/>
+      </w:pPr>
+      <w:r>
+        <w:t>Overview</w:t>
+      </w:r>
+    </w:p>
+    <w:p>
+      <w:pPr>
+        <w:rPr>
+          <w:bCs/>
+          <w:color w:val="auto"/>
+        </w:rPr>
+      </w:pPr>
+      <w:r>
+        <w:rPr>
+          <w:bCs/>
+          <w:color w:val="auto"/>
+        </w:rPr>
+        <w:t>The lane assistant sys</w:t>
+      </w:r>
+      <w:r>
+        <w:rPr>
+          <w:bCs/>
+          <w:color w:val="auto"/>
+        </w:rPr>
+        <w:t xml:space="preserve">tem is a driver </w:t>
+      </w:r>
+      <w:proofErr w:type="spellStart"/>
+      <w:r>
+        <w:rPr>
+          <w:bCs/>
+          <w:color w:val="auto"/>
+        </w:rPr>
+        <w:t>assistence</w:t>
+      </w:r>
+      <w:proofErr w:type="spellEnd"/>
+      <w:r>
+        <w:rPr>
+          <w:bCs/>
+          <w:color w:val="auto"/>
+        </w:rPr>
+        <w:t xml:space="preserve"> sys</w:t>
+      </w:r>
+      <w:r>
+        <w:rPr>
+          <w:bCs/>
+          <w:color w:val="auto"/>
+        </w:rPr>
+        <w:t>tem that helps the driver to keep the vehicle in the lane on highways or highways-like roads.</w:t>
+      </w:r>
+    </w:p>
+    <w:p>
+      <w:pPr>
+        <w:pStyle w:val="Heading2"/>
+        <w:contextualSpacing w:val="0"/>
+      </w:pPr>
+      <w:r>
+        <w:t>Main Functions</w:t>
+      </w:r>
+    </w:p>
+    <w:p>
+      <w:pPr>
+        <w:rPr>
+          <w:bCs/>
+          <w:color w:val="auto"/>
+        </w:rPr>
+      </w:pPr>
+      <w:proofErr w:type="gramStart"/>
+      <w:r>
+        <w:rPr>
+          <w:bCs/>
+          <w:color w:val="auto"/>
+        </w:rPr>
+        <w:t>lane</w:t>
+      </w:r>
+      <w:proofErr w:type="gramEnd"/>
+      <w:r>
+        <w:rPr>
+          <w:bCs/>
+          <w:color w:val="auto"/>
+        </w:rPr>
+        <w:t xml:space="preserve"> assistant system </w:t>
+      </w:r>
+      <w:r>
+        <w:rPr>
+          <w:bCs/>
+          <w:color w:val="auto"/>
+        </w:rPr>
+        <w:t xml:space="preserve">has two main </w:t>
+      </w:r>
+      <w:r>
+        <w:rPr>
+          <w:bCs/>
+          <w:color w:val="auto"/>
+        </w:rPr>
+        <w:t>functions</w:t>
+      </w:r>
+      <w:r>
+        <w:rPr>
+          <w:bCs/>
+          <w:color w:val="auto"/>
+        </w:rPr>
+        <w:t>:</w:t>
       </w:r>
     </w:p>
     <w:p>
@@ -1283,11 +1577,35 @@
         <w:pStyle w:val="ListParagraph"/>
         <w:numPr>
           <w:ilvl w:val="0"/>
-          <w:numId w:val="4"/>
+          <w:numId w:val="5"/>
         </w:numPr>
-      </w:pPr>
-      <w:r>
-        <w:t>Introduction: Covered in this section. Contains an overview of the system and the documents to be included.</w:t>
+        <w:rPr>
+          <w:bCs/>
+          <w:color w:val="auto"/>
+        </w:rPr>
+      </w:pPr>
+      <w:r>
+        <w:rPr>
+          <w:bCs/>
+          <w:color w:val="auto"/>
+        </w:rPr>
+        <w:t xml:space="preserve">Lane keeping </w:t>
+      </w:r>
+      <w:proofErr w:type="spellStart"/>
+      <w:r>
+        <w:rPr>
+          <w:bCs/>
+          <w:color w:val="auto"/>
+        </w:rPr>
+        <w:t>assistence</w:t>
+      </w:r>
+      <w:proofErr w:type="spellEnd"/>
+      <w:r>
+        <w:rPr>
+          <w:bCs/>
+          <w:color w:val="auto"/>
+        </w:rPr>
+        <w:t xml:space="preserve"> function</w:t>
       </w:r>
     </w:p>
     <w:p>
@@ -1295,17 +1613,335 @@
         <w:pStyle w:val="ListParagraph"/>
         <w:numPr>
           <w:ilvl w:val="0"/>
-          <w:numId w:val="4"/>
+          <w:numId w:val="5"/>
         </w:numPr>
-      </w:pPr>
-      <w:r>
-        <w:t xml:space="preserve">Item definition: </w:t>
-      </w:r>
-      <w:r>
-        <w:t>Defines</w:t>
-      </w:r>
-      <w:r>
-        <w:t xml:space="preserve"> which particular vehicle system will be under analysis.</w:t>
+        <w:rPr>
+          <w:bCs/>
+          <w:color w:val="auto"/>
+        </w:rPr>
+      </w:pPr>
+      <w:r>
+        <w:rPr>
+          <w:bCs/>
+          <w:color w:val="auto"/>
+        </w:rPr>
+        <w:t>Lane departure warning function</w:t>
+      </w:r>
+    </w:p>
+    <w:p>
+      <w:pPr>
+        <w:rPr>
+          <w:bCs/>
+          <w:color w:val="auto"/>
+        </w:rPr>
+      </w:pPr>
+      <w:r>
+        <w:rPr>
+          <w:bCs/>
+          <w:color w:val="auto"/>
+        </w:rPr>
+        <w:t xml:space="preserve">If </w:t>
+      </w:r>
+      <w:r>
+        <w:rPr>
+          <w:bCs/>
+          <w:color w:val="auto"/>
+        </w:rPr>
+        <w:t>the</w:t>
+      </w:r>
+      <w:r>
+        <w:rPr>
+          <w:bCs/>
+          <w:color w:val="auto"/>
+        </w:rPr>
+        <w:t xml:space="preserve"> driver </w:t>
+      </w:r>
+      <w:r>
+        <w:rPr>
+          <w:bCs/>
+          <w:color w:val="auto"/>
+        </w:rPr>
+        <w:t xml:space="preserve">unintentionally </w:t>
+      </w:r>
+      <w:proofErr w:type="spellStart"/>
+      <w:r>
+        <w:rPr>
+          <w:bCs/>
+          <w:color w:val="auto"/>
+        </w:rPr>
+        <w:t>approches</w:t>
+      </w:r>
+      <w:proofErr w:type="spellEnd"/>
+      <w:r>
+        <w:rPr>
+          <w:bCs/>
+          <w:color w:val="auto"/>
+        </w:rPr>
+        <w:t xml:space="preserve"> </w:t>
+      </w:r>
+      <w:r>
+        <w:rPr>
+          <w:bCs/>
+          <w:color w:val="auto"/>
+        </w:rPr>
+        <w:t>the</w:t>
+      </w:r>
+      <w:r>
+        <w:rPr>
+          <w:bCs/>
+          <w:color w:val="auto"/>
+        </w:rPr>
+        <w:t xml:space="preserve"> lane</w:t>
+      </w:r>
+      <w:r>
+        <w:rPr>
+          <w:bCs/>
+          <w:color w:val="auto"/>
+        </w:rPr>
+        <w:t xml:space="preserve"> </w:t>
+      </w:r>
+      <w:proofErr w:type="spellStart"/>
+      <w:r>
+        <w:rPr>
+          <w:bCs/>
+          <w:color w:val="auto"/>
+        </w:rPr>
+        <w:t>boundries</w:t>
+      </w:r>
+      <w:proofErr w:type="spellEnd"/>
+      <w:r>
+        <w:rPr>
+          <w:bCs/>
+          <w:color w:val="auto"/>
+        </w:rPr>
+        <w:t xml:space="preserve"> </w:t>
+      </w:r>
+      <w:r>
+        <w:rPr>
+          <w:bCs/>
+          <w:color w:val="auto"/>
+        </w:rPr>
+        <w:t>without</w:t>
+      </w:r>
+      <w:r>
+        <w:rPr>
+          <w:bCs/>
+          <w:color w:val="auto"/>
+        </w:rPr>
+        <w:t xml:space="preserve"> turning</w:t>
+      </w:r>
+      <w:r>
+        <w:rPr>
+          <w:bCs/>
+          <w:color w:val="auto"/>
+        </w:rPr>
+        <w:t xml:space="preserve"> turn signal</w:t>
+      </w:r>
+      <w:r>
+        <w:rPr>
+          <w:bCs/>
+          <w:color w:val="auto"/>
+        </w:rPr>
+        <w:t xml:space="preserve"> on.</w:t>
+      </w:r>
+    </w:p>
+    <w:p>
+      <w:pPr>
+        <w:rPr>
+          <w:bCs/>
+          <w:color w:val="auto"/>
+        </w:rPr>
+      </w:pPr>
+      <w:r>
+        <w:rPr>
+          <w:bCs/>
+          <w:color w:val="auto"/>
+        </w:rPr>
+        <w:t>T</w:t>
+      </w:r>
+      <w:r>
+        <w:rPr>
+          <w:bCs/>
+          <w:color w:val="auto"/>
+        </w:rPr>
+        <w:t>he system</w:t>
+      </w:r>
+      <w:r>
+        <w:rPr>
+          <w:bCs/>
+          <w:color w:val="auto"/>
+        </w:rPr>
+        <w:t xml:space="preserve"> will assume</w:t>
+      </w:r>
+      <w:r>
+        <w:rPr>
+          <w:bCs/>
+          <w:color w:val="auto"/>
+        </w:rPr>
+        <w:t xml:space="preserve"> that the driver has become distracted and</w:t>
+      </w:r>
+      <w:r>
+        <w:rPr>
+          <w:bCs/>
+          <w:color w:val="auto"/>
+        </w:rPr>
+        <w:t xml:space="preserve"> did not mean to leave the lane</w:t>
+      </w:r>
+      <w:r>
+        <w:rPr>
+          <w:bCs/>
+          <w:color w:val="auto"/>
+        </w:rPr>
+        <w:t>.</w:t>
+      </w:r>
+    </w:p>
+    <w:p>
+      <w:pPr>
+        <w:rPr>
+          <w:bCs/>
+          <w:color w:val="auto"/>
+        </w:rPr>
+      </w:pPr>
+      <w:r>
+        <w:rPr>
+          <w:b/>
+          <w:color w:val="auto"/>
+        </w:rPr>
+        <w:t xml:space="preserve">Lane keeping </w:t>
+      </w:r>
+      <w:proofErr w:type="spellStart"/>
+      <w:r>
+        <w:rPr>
+          <w:b/>
+          <w:color w:val="auto"/>
+        </w:rPr>
+        <w:t>assistence</w:t>
+      </w:r>
+      <w:proofErr w:type="spellEnd"/>
+      <w:r>
+        <w:rPr>
+          <w:b/>
+          <w:color w:val="auto"/>
+        </w:rPr>
+        <w:t xml:space="preserve"> function</w:t>
+      </w:r>
+      <w:r>
+        <w:rPr>
+          <w:bCs/>
+          <w:color w:val="auto"/>
+        </w:rPr>
+        <w:t xml:space="preserve">: will </w:t>
+      </w:r>
+      <w:r>
+        <w:rPr>
+          <w:bCs/>
+          <w:color w:val="auto"/>
+        </w:rPr>
+        <w:t xml:space="preserve">apply opposite torque on the steering </w:t>
+      </w:r>
+      <w:r>
+        <w:rPr>
+          <w:bCs/>
+          <w:color w:val="auto"/>
+        </w:rPr>
+        <w:t>wheel</w:t>
+      </w:r>
+      <w:r>
+        <w:rPr>
+          <w:bCs/>
+          <w:color w:val="auto"/>
+        </w:rPr>
+        <w:t xml:space="preserve"> to return the car</w:t>
+      </w:r>
+      <w:r>
+        <w:rPr>
+          <w:bCs/>
+          <w:color w:val="auto"/>
+        </w:rPr>
+        <w:t xml:space="preserve"> back towards the lane center</w:t>
+      </w:r>
+      <w:r>
+        <w:rPr>
+          <w:bCs/>
+          <w:color w:val="auto"/>
+        </w:rPr>
+        <w:t>, the driver can override this torque.</w:t>
+      </w:r>
+    </w:p>
+    <w:p>
+      <w:pPr>
+        <w:rPr>
+          <w:bCs/>
+          <w:color w:val="auto"/>
+        </w:rPr>
+      </w:pPr>
+      <w:r>
+        <w:rPr>
+          <w:b/>
+          <w:color w:val="auto"/>
+        </w:rPr>
+        <w:t>Lane departure warning function</w:t>
+      </w:r>
+      <w:r>
+        <w:rPr>
+          <w:bCs/>
+          <w:color w:val="auto"/>
+        </w:rPr>
+        <w:t xml:space="preserve">: </w:t>
+      </w:r>
+      <w:r>
+        <w:rPr>
+          <w:bCs/>
+          <w:color w:val="auto"/>
+        </w:rPr>
+        <w:t>will provide visual warning on the instrument panel cluster (IPC), vibration on the steering wheel</w:t>
+      </w:r>
+    </w:p>
+    <w:p>
+      <w:pPr>
+        <w:pStyle w:val="Heading2"/>
+        <w:contextualSpacing w:val="0"/>
+      </w:pPr>
+      <w:r>
+        <w:t>Sub systems</w:t>
+      </w:r>
+    </w:p>
+    <w:p>
+      <w:pPr>
+        <w:rPr>
+          <w:bCs/>
+          <w:color w:val="auto"/>
+        </w:rPr>
+      </w:pPr>
+      <w:r>
+        <w:rPr>
+          <w:bCs/>
+          <w:color w:val="auto"/>
+        </w:rPr>
+        <w:t xml:space="preserve">Lane </w:t>
+      </w:r>
+      <w:proofErr w:type="spellStart"/>
+      <w:r>
+        <w:rPr>
+          <w:bCs/>
+          <w:color w:val="auto"/>
+        </w:rPr>
+        <w:t>assistence</w:t>
+      </w:r>
+      <w:proofErr w:type="spellEnd"/>
+      <w:r>
+        <w:rPr>
+          <w:bCs/>
+          <w:color w:val="auto"/>
+        </w:rPr>
+        <w:t xml:space="preserve"> uses</w:t>
+      </w:r>
+      <w:r>
+        <w:rPr>
+          <w:bCs/>
+          <w:color w:val="auto"/>
+        </w:rPr>
+        <w:t xml:space="preserve"> the following sub systems:</w:t>
       </w:r>
     </w:p>
     <w:p>
@@ -1313,35 +1949,90 @@
         <w:pStyle w:val="ListParagraph"/>
         <w:numPr>
           <w:ilvl w:val="0"/>
-          <w:numId w:val="4"/>
+          <w:numId w:val="5"/>
         </w:numPr>
-      </w:pPr>
-      <w:r>
-        <w:t>Goals and measures: Discuss the goals of the project and which activities will be included.</w:t>
-      </w:r>
+        <w:rPr>
+          <w:bCs/>
+          <w:color w:val="auto"/>
+        </w:rPr>
+      </w:pPr>
+      <w:r>
+        <w:rPr>
+          <w:b/>
+          <w:color w:val="auto"/>
+        </w:rPr>
+        <w:t>F</w:t>
+      </w:r>
+      <w:r>
+        <w:rPr>
+          <w:b/>
+          <w:color w:val="auto"/>
+        </w:rPr>
+        <w:t>orward Looking C</w:t>
+      </w:r>
+      <w:r>
+        <w:rPr>
+          <w:b/>
+          <w:color w:val="auto"/>
+        </w:rPr>
+        <w:t>amera</w:t>
+      </w:r>
+      <w:r>
+        <w:rPr>
+          <w:b/>
+          <w:color w:val="auto"/>
+        </w:rPr>
+        <w:t xml:space="preserve"> (FLC)</w:t>
+      </w:r>
+      <w:r>
+        <w:rPr>
+          <w:bCs/>
+          <w:color w:val="auto"/>
+        </w:rPr>
+        <w:t>:</w:t>
+      </w:r>
+      <w:r>
+        <w:rPr>
+          <w:bCs/>
+          <w:color w:val="auto"/>
+        </w:rPr>
+        <w:t xml:space="preserve"> to identify the lane line and track lane and road </w:t>
+      </w:r>
+      <w:proofErr w:type="spellStart"/>
+      <w:r>
+        <w:rPr>
+          <w:bCs/>
+          <w:color w:val="auto"/>
+        </w:rPr>
+        <w:t>boundries</w:t>
+      </w:r>
+      <w:proofErr w:type="spellEnd"/>
     </w:p>
     <w:p>
       <w:pPr>
         <w:pStyle w:val="ListParagraph"/>
         <w:numPr>
           <w:ilvl w:val="0"/>
-          <w:numId w:val="4"/>
+          <w:numId w:val="5"/>
         </w:numPr>
-      </w:pPr>
-      <w:r>
-        <w:t>Safety life cycle tailoring: Discuss which part of the V model will be included in the safety project. We may be reusing the system from another one</w:t>
-      </w:r>
-      <w:r>
-        <w:t>,</w:t>
-      </w:r>
-      <w:r>
-        <w:t xml:space="preserve"> or we made small parts of modifications</w:t>
-      </w:r>
-      <w:r>
-        <w:t>,</w:t>
-      </w:r>
-      <w:r>
-        <w:t xml:space="preserve"> so the safety documents will only focus on the modified implemented subsystem.</w:t>
+        <w:rPr>
+          <w:bCs/>
+          <w:color w:val="auto"/>
+        </w:rPr>
+      </w:pPr>
+      <w:r>
+        <w:rPr>
+          <w:b/>
+          <w:color w:val="auto"/>
+        </w:rPr>
+        <w:t>Electronic Power Steering (EPS):</w:t>
+      </w:r>
+      <w:r>
+        <w:rPr>
+          <w:bCs/>
+          <w:color w:val="auto"/>
+        </w:rPr>
+        <w:t xml:space="preserve"> to apply opposite steering torque that helps on returning the vehicle to the center of road</w:t>
       </w:r>
     </w:p>
     <w:p>
@@ -1349,14 +2040,26 @@
         <w:pStyle w:val="ListParagraph"/>
         <w:numPr>
           <w:ilvl w:val="0"/>
-          <w:numId w:val="4"/>
+          <w:numId w:val="5"/>
         </w:numPr>
-      </w:pPr>
-      <w:r>
-        <w:t xml:space="preserve">Resources required in the project: </w:t>
-      </w:r>
-      <w:r>
-        <w:t>Define the resources needed for the project and the role of each team member.</w:t>
+        <w:rPr>
+          <w:bCs/>
+          <w:color w:val="auto"/>
+        </w:rPr>
+      </w:pPr>
+      <w:r>
+        <w:rPr>
+          <w:b/>
+          <w:color w:val="auto"/>
+        </w:rPr>
+        <w:t>Steering Wheel Vibration (SWV):</w:t>
+      </w:r>
+      <w:r>
+        <w:rPr>
+          <w:bCs/>
+          <w:color w:val="auto"/>
+        </w:rPr>
+        <w:t xml:space="preserve"> to apply vibration to the steering wheel</w:t>
       </w:r>
     </w:p>
     <w:p>
@@ -1364,11 +2067,42 @@
         <w:pStyle w:val="ListParagraph"/>
         <w:numPr>
           <w:ilvl w:val="0"/>
-          <w:numId w:val="4"/>
+          <w:numId w:val="5"/>
         </w:numPr>
-      </w:pPr>
-      <w:r>
-        <w:t>Supporting processes management: Discusses the systems engineering management, the methods used and the confidence level of the tools used.</w:t>
+        <w:rPr>
+          <w:bCs/>
+          <w:color w:val="auto"/>
+        </w:rPr>
+      </w:pPr>
+      <w:r>
+        <w:rPr>
+          <w:b/>
+          <w:color w:val="auto"/>
+        </w:rPr>
+        <w:t>Instrument Panel Cluster (IPS):</w:t>
+      </w:r>
+      <w:r>
+        <w:rPr>
+          <w:bCs/>
+          <w:color w:val="auto"/>
+        </w:rPr>
+        <w:t xml:space="preserve"> to display warning messages to driver</w:t>
+      </w:r>
+      <w:r>
+        <w:rPr>
+          <w:b/>
+          <w:color w:val="auto"/>
+        </w:rPr>
+        <w:t xml:space="preserve"> </w:t>
+      </w:r>
+    </w:p>
+    <w:p>
+      <w:pPr>
+        <w:pStyle w:val="Heading2"/>
+        <w:contextualSpacing w:val="0"/>
+      </w:pPr>
+      <w:r>
+        <w:t>Operational and environmental constrains</w:t>
       </w:r>
     </w:p>
     <w:p>
@@ -1376,11 +2110,11 @@
         <w:pStyle w:val="ListParagraph"/>
         <w:numPr>
           <w:ilvl w:val="0"/>
-          <w:numId w:val="4"/>
+          <w:numId w:val="5"/>
         </w:numPr>
       </w:pPr>
       <w:r>
-        <w:t>Development Interface Agreement (DIA): Discusses the deliveries needed, and the agreement between both OEM, and tier-1 supplier, or between tier-1 supplier, and tier-2 supplier.</w:t>
+        <w:t>Forward looking camera is working correctly, lane lines marking are visible</w:t>
       </w:r>
     </w:p>
     <w:p>
@@ -1388,11 +2122,11 @@
         <w:pStyle w:val="ListParagraph"/>
         <w:numPr>
           <w:ilvl w:val="0"/>
-          <w:numId w:val="4"/>
+          <w:numId w:val="5"/>
         </w:numPr>
       </w:pPr>
       <w:r>
-        <w:t>Project Schedule plan: The calendar of what tasks will be completed.</w:t>
+        <w:t>Lane width: vehicle width + 1m to 4.6m</w:t>
       </w:r>
     </w:p>
     <w:p>
@@ -1400,27 +2134,29 @@
         <w:pStyle w:val="ListParagraph"/>
         <w:numPr>
           <w:ilvl w:val="0"/>
-          <w:numId w:val="4"/>
+          <w:numId w:val="5"/>
         </w:numPr>
       </w:pPr>
       <w:r>
-        <w:t>Confirmation measures: Reports what will be done to prove that functional safety is achieved and that the functional safety activities increase the safety level of the implemented system.</w:t>
-      </w:r>
-    </w:p>
-    <w:p>
-      <w:pPr>
-        <w:pStyle w:val="Heading2"/>
-        <w:contextualSpacing w:val="0"/>
-      </w:pPr>
-      <w:bookmarkStart w:id="12" w:name="_sh22j99mm02k" w:colFirst="0" w:colLast="0"/>
-      <w:bookmarkEnd w:id="12"/>
-      <w:r>
-        <w:t>The s</w:t>
-      </w:r>
-      <w:r>
-        <w:t>cope of the Project</w:t>
-      </w:r>
-    </w:p>
+        <w:t>Lane curvature: &gt; 130m</w:t>
+      </w:r>
+    </w:p>
+    <w:p>
+      <w:pPr>
+        <w:pStyle w:val="ListParagraph"/>
+        <w:numPr>
+          <w:ilvl w:val="0"/>
+          <w:numId w:val="5"/>
+        </w:numPr>
+      </w:pPr>
+      <w:r>
+        <w:t xml:space="preserve">Speed range: 40mph to </w:t>
+      </w:r>
+      <w:r>
+        <w:t>120mph</w:t>
+      </w:r>
+    </w:p>
+    <w:p/>
     <w:p>
       <w:pPr>
         <w:rPr>
@@ -1433,535 +2169,56 @@
           <w:b/>
           <w:color w:val="B7B7B7"/>
         </w:rPr>
-        <w:t>[Instructions: Nothing to do here. This is for your information.]</w:t>
-      </w:r>
-    </w:p>
-    <w:p/>
-    <w:p>
-      <w:r>
-        <w:t>For the lane assistance project, the following safety lifecycle phases are in scope:</w:t>
-      </w:r>
-    </w:p>
-    <w:p>
-      <w:pPr>
-        <w:ind w:firstLine="720"/>
-      </w:pPr>
-    </w:p>
-    <w:p>
-      <w:pPr>
-        <w:ind w:firstLine="720"/>
-      </w:pPr>
-      <w:r>
-        <w:t>Concept phase</w:t>
-      </w:r>
-    </w:p>
-    <w:p>
-      <w:pPr>
-        <w:ind w:firstLine="720"/>
-      </w:pPr>
-      <w:r>
-        <w:t>Product Development at the System Level</w:t>
-      </w:r>
-    </w:p>
-    <w:p>
-      <w:pPr>
-        <w:ind w:firstLine="720"/>
-      </w:pPr>
-      <w:r>
-        <w:t>Product Development at the Software Level</w:t>
-      </w:r>
-    </w:p>
-    <w:p/>
-    <w:p>
-      <w:r>
-        <w:t>The following phases are out of scope:</w:t>
-      </w:r>
-    </w:p>
-    <w:p/>
-    <w:p>
-      <w:pPr>
-        <w:ind w:firstLine="720"/>
-      </w:pPr>
-      <w:r>
-        <w:lastRenderedPageBreak/>
-        <w:t>Product Development at the Hardware Level</w:t>
-      </w:r>
-    </w:p>
-    <w:p>
-      <w:pPr>
-        <w:ind w:firstLine="720"/>
-      </w:pPr>
-      <w:r>
-        <w:t>Production and Operation</w:t>
-      </w:r>
-    </w:p>
-    <w:p/>
-    <w:p>
-      <w:pPr>
-        <w:pStyle w:val="Heading2"/>
-        <w:contextualSpacing w:val="0"/>
-      </w:pPr>
-      <w:bookmarkStart w:id="13" w:name="_fzzlhwsfq6ys" w:colFirst="0" w:colLast="0"/>
-      <w:bookmarkEnd w:id="13"/>
-      <w:r>
-        <w:t>Deliverables of the Project</w:t>
-      </w:r>
-    </w:p>
-    <w:p>
-      <w:pPr>
+        <w:t xml:space="preserve">[Add DATA </w:t>
+      </w:r>
+      <w:proofErr w:type="spellStart"/>
+      <w:r>
         <w:rPr>
           <w:b/>
           <w:color w:val="B7B7B7"/>
         </w:rPr>
-      </w:pPr>
+        <w:t>Fflow</w:t>
+      </w:r>
+      <w:proofErr w:type="spellEnd"/>
       <w:r>
         <w:rPr>
           <w:b/>
           <w:color w:val="B7B7B7"/>
         </w:rPr>
-        <w:t>[Instructions: Nothing to do here. This is for your information.]</w:t>
+        <w:t xml:space="preserve"> </w:t>
+      </w:r>
+      <w:proofErr w:type="spellStart"/>
+      <w:r>
+        <w:rPr>
+          <w:b/>
+          <w:color w:val="B7B7B7"/>
+        </w:rPr>
+        <w:t>diagrame</w:t>
+      </w:r>
+      <w:proofErr w:type="spellEnd"/>
+      <w:r>
+        <w:rPr>
+          <w:b/>
+          <w:color w:val="B7B7B7"/>
+        </w:rPr>
+        <w:t xml:space="preserve"> here later]</w:t>
       </w:r>
     </w:p>
     <w:p/>
     <w:p>
       <w:r>
-        <w:t>The deliverables of the project are:</w:t>
-      </w:r>
-    </w:p>
-    <w:p/>
-    <w:p>
-      <w:r>
-        <w:tab/>
-        <w:t>Safety Plan</w:t>
-      </w:r>
-    </w:p>
-    <w:p>
-      <w:r>
-        <w:tab/>
-        <w:t>Hazard Analysis and Risk Assessment</w:t>
-      </w:r>
-    </w:p>
-    <w:p>
-      <w:r>
-        <w:tab/>
-        <w:t>Functional Safety Concept</w:t>
-      </w:r>
-    </w:p>
-    <w:p>
-      <w:r>
-        <w:tab/>
-        <w:t>Technical Safety Concept</w:t>
-      </w:r>
-    </w:p>
-    <w:p>
-      <w:r>
-        <w:tab/>
-        <w:t>Software Safety Requirements and Architecture</w:t>
-      </w:r>
-    </w:p>
-    <w:p/>
-    <w:p/>
+        <w:br w:type="page"/>
+      </w:r>
+    </w:p>
     <w:p>
       <w:pPr>
         <w:pStyle w:val="Heading1"/>
         <w:contextualSpacing w:val="0"/>
       </w:pPr>
-      <w:bookmarkStart w:id="14" w:name="_t6m96u2v69wo" w:colFirst="0" w:colLast="0"/>
-      <w:bookmarkEnd w:id="14"/>
-      <w:r>
-        <w:t>Item Definition</w:t>
-      </w:r>
-    </w:p>
-    <w:p>
-      <w:pPr>
-        <w:rPr>
-          <w:b/>
-          <w:color w:val="B7B7B7"/>
-        </w:rPr>
-      </w:pPr>
-    </w:p>
-    <w:p>
-      <w:pPr>
-        <w:rPr>
-          <w:bCs/>
-          <w:color w:val="auto"/>
-        </w:rPr>
-      </w:pPr>
-      <w:r>
-        <w:rPr>
-          <w:bCs/>
-          <w:color w:val="auto"/>
-        </w:rPr>
-        <w:t xml:space="preserve">This section </w:t>
-      </w:r>
-      <w:proofErr w:type="spellStart"/>
-      <w:r>
-        <w:rPr>
-          <w:bCs/>
-          <w:color w:val="auto"/>
-        </w:rPr>
-        <w:t>defnes</w:t>
-      </w:r>
-      <w:proofErr w:type="spellEnd"/>
-      <w:r>
-        <w:rPr>
-          <w:bCs/>
-          <w:color w:val="auto"/>
-        </w:rPr>
-        <w:t xml:space="preserve"> the particular vehicle system under analysis.</w:t>
-      </w:r>
-    </w:p>
-    <w:p>
-      <w:pPr>
-        <w:rPr>
-          <w:bCs/>
-          <w:color w:val="auto"/>
-        </w:rPr>
-      </w:pPr>
-      <w:r>
-        <w:rPr>
-          <w:bCs/>
-          <w:color w:val="auto"/>
-        </w:rPr>
-        <w:t xml:space="preserve">This project focuses on lane assistant system of the car. It </w:t>
-      </w:r>
-      <w:r>
-        <w:rPr>
-          <w:bCs/>
-          <w:color w:val="auto"/>
-        </w:rPr>
-        <w:t>has two main functionalities: lane departure warning, and lane keeping assistance.</w:t>
-      </w:r>
-    </w:p>
-    <w:p>
-      <w:pPr>
-        <w:rPr>
-          <w:bCs/>
-          <w:color w:val="auto"/>
-        </w:rPr>
-      </w:pPr>
-      <w:r>
-        <w:rPr>
-          <w:bCs/>
-          <w:color w:val="auto"/>
-        </w:rPr>
-        <w:t>If a driver departs a lane without using a turn signal, the system assumes that the driver has become distracted and did not mean to leave the lane.</w:t>
-      </w:r>
-    </w:p>
-    <w:p>
-      <w:pPr>
-        <w:rPr>
-          <w:bCs/>
-          <w:color w:val="auto"/>
-        </w:rPr>
-      </w:pPr>
-      <w:r>
-        <w:rPr>
-          <w:bCs/>
-          <w:color w:val="auto"/>
-        </w:rPr>
-        <w:t xml:space="preserve">In the lane keeping assistance, </w:t>
-      </w:r>
-      <w:proofErr w:type="gramStart"/>
-      <w:r>
-        <w:rPr>
-          <w:bCs/>
-          <w:color w:val="auto"/>
-        </w:rPr>
-        <w:t>The</w:t>
-      </w:r>
-      <w:proofErr w:type="gramEnd"/>
-      <w:r>
-        <w:rPr>
-          <w:bCs/>
-          <w:color w:val="auto"/>
-        </w:rPr>
-        <w:t xml:space="preserve"> system will move the steering wheel back towards the lane center</w:t>
-      </w:r>
-      <w:r>
-        <w:rPr>
-          <w:bCs/>
-          <w:color w:val="auto"/>
-        </w:rPr>
-        <w:t>.</w:t>
-      </w:r>
-      <w:r>
-        <w:rPr>
-          <w:bCs/>
-          <w:color w:val="auto"/>
-        </w:rPr>
-        <w:t xml:space="preserve"> This steering input will not occur if the driver owns steering, accelerating, or using turn signal.</w:t>
-      </w:r>
-    </w:p>
-    <w:p>
-      <w:pPr>
-        <w:rPr>
-          <w:bCs/>
-          <w:color w:val="auto"/>
-        </w:rPr>
-      </w:pPr>
-      <w:r>
-        <w:rPr>
-          <w:bCs/>
-          <w:color w:val="auto"/>
-        </w:rPr>
-        <w:t xml:space="preserve">In the lane keeping warning, the </w:t>
-      </w:r>
-      <w:r>
-        <w:rPr>
-          <w:bCs/>
-          <w:color w:val="auto"/>
-        </w:rPr>
-        <w:t xml:space="preserve">system will vibrate the steering </w:t>
-      </w:r>
-      <w:r>
-        <w:rPr>
-          <w:bCs/>
-          <w:color w:val="auto"/>
-        </w:rPr>
-        <w:t>wheel.</w:t>
-      </w:r>
-    </w:p>
-    <w:p>
-      <w:pPr>
-        <w:rPr>
-          <w:bCs/>
-          <w:color w:val="auto"/>
-        </w:rPr>
-      </w:pPr>
-      <w:r>
-        <w:rPr>
-          <w:bCs/>
-          <w:color w:val="auto"/>
-        </w:rPr>
-        <w:t>Lane Departure Warning Systems and Lane Keeping Systems rely on visible lane markings. They typically cannot decipher faded, missing, or incorrect lane markings. Markings covered in snow or old lane markings left visible can hinder the ability of the system</w:t>
-      </w:r>
-    </w:p>
-    <w:p>
-      <w:pPr>
-        <w:rPr>
-          <w:b/>
-          <w:color w:val="B7B7B7"/>
-        </w:rPr>
-      </w:pPr>
-    </w:p>
-    <w:p>
-      <w:pPr>
-        <w:rPr>
-          <w:b/>
-          <w:color w:val="B7B7B7"/>
-        </w:rPr>
-      </w:pPr>
-    </w:p>
-    <w:p>
-      <w:pPr>
-        <w:rPr>
-          <w:b/>
-          <w:color w:val="B7B7B7"/>
-        </w:rPr>
-      </w:pPr>
-      <w:r>
-        <w:rPr>
-          <w:b/>
-          <w:color w:val="B7B7B7"/>
-        </w:rPr>
-        <w:t>What are the boundaries of the item? What subsystems are inside the item? What elements or subsystems are outside of the item?</w:t>
-      </w:r>
-    </w:p>
-    <w:p>
-      <w:pPr>
-        <w:rPr>
-          <w:b/>
-          <w:color w:val="B7B7B7"/>
-        </w:rPr>
-      </w:pPr>
-    </w:p>
-    <w:p>
-      <w:pPr>
-        <w:rPr>
-          <w:b/>
-          <w:color w:val="B7B7B7"/>
-        </w:rPr>
-      </w:pPr>
-    </w:p>
-    <w:p>
-      <w:pPr>
-        <w:rPr>
-          <w:b/>
-          <w:color w:val="B7B7B7"/>
-        </w:rPr>
-      </w:pPr>
-    </w:p>
-    <w:p>
-      <w:pPr>
-        <w:rPr>
-          <w:b/>
-          <w:color w:val="B7B7B7"/>
-        </w:rPr>
-      </w:pPr>
-    </w:p>
-    <w:p>
-      <w:pPr>
-        <w:rPr>
-          <w:b/>
-          <w:color w:val="B7B7B7"/>
-        </w:rPr>
-      </w:pPr>
-      <w:r>
-        <w:rPr>
-          <w:b/>
-          <w:color w:val="B7B7B7"/>
-        </w:rPr>
-        <w:t>OPTIONAL</w:t>
-      </w:r>
-    </w:p>
-    <w:p>
-      <w:pPr>
-        <w:rPr>
-          <w:b/>
-          <w:color w:val="B7B7B7"/>
-        </w:rPr>
-      </w:pPr>
-      <w:r>
-        <w:rPr>
-          <w:b/>
-          <w:color w:val="B7B7B7"/>
-        </w:rPr>
-        <w:lastRenderedPageBreak/>
-        <w:t>Optionally, include information about these points as well. These were not included in the lectures, but you might be able to find this information online:</w:t>
-      </w:r>
-    </w:p>
-    <w:p>
-      <w:pPr>
-        <w:numPr>
-          <w:ilvl w:val="0"/>
-          <w:numId w:val="1"/>
-        </w:numPr>
-        <w:ind w:hanging="360"/>
-        <w:contextualSpacing/>
-        <w:rPr>
-          <w:b/>
-          <w:color w:val="B7B7B7"/>
-        </w:rPr>
-      </w:pPr>
-      <w:r>
-        <w:rPr>
-          <w:b/>
-          <w:color w:val="B7B7B7"/>
-        </w:rPr>
-        <w:t xml:space="preserve">Operational and Environmental Constraints. This could especially be limited to camera performance; lane lines are difficult to detect in snow, fog, </w:t>
-      </w:r>
-      <w:proofErr w:type="spellStart"/>
-      <w:r>
-        <w:rPr>
-          <w:b/>
-          <w:color w:val="B7B7B7"/>
-        </w:rPr>
-        <w:t>etc</w:t>
-      </w:r>
-      <w:proofErr w:type="spellEnd"/>
-    </w:p>
-    <w:p>
-      <w:pPr>
-        <w:numPr>
-          <w:ilvl w:val="0"/>
-          <w:numId w:val="1"/>
-        </w:numPr>
-        <w:ind w:hanging="360"/>
-        <w:contextualSpacing/>
-        <w:rPr>
-          <w:b/>
-          <w:color w:val="B7B7B7"/>
-        </w:rPr>
-      </w:pPr>
-      <w:r>
-        <w:rPr>
-          <w:b/>
-          <w:color w:val="B7B7B7"/>
-        </w:rPr>
-        <w:t>Legal requirements in your country for lane assistance technology</w:t>
-      </w:r>
-    </w:p>
-    <w:p>
-      <w:pPr>
-        <w:numPr>
-          <w:ilvl w:val="0"/>
-          <w:numId w:val="1"/>
-        </w:numPr>
-        <w:ind w:hanging="360"/>
-        <w:contextualSpacing/>
-        <w:rPr>
-          <w:b/>
-          <w:color w:val="B7B7B7"/>
-        </w:rPr>
-      </w:pPr>
-      <w:r>
-        <w:rPr>
-          <w:b/>
-          <w:color w:val="B7B7B7"/>
-        </w:rPr>
-        <w:t>National and International Standards Related to the Item</w:t>
-      </w:r>
-    </w:p>
-    <w:p>
-      <w:pPr>
-        <w:numPr>
-          <w:ilvl w:val="0"/>
-          <w:numId w:val="1"/>
-        </w:numPr>
-        <w:ind w:hanging="360"/>
-        <w:contextualSpacing/>
-        <w:rPr>
-          <w:b/>
-          <w:color w:val="B7B7B7"/>
-        </w:rPr>
-      </w:pPr>
-      <w:r>
-        <w:rPr>
-          <w:b/>
-          <w:color w:val="B7B7B7"/>
-        </w:rPr>
-        <w:t>Records of previously known safety-related incidents or behavioral shortfalls</w:t>
-      </w:r>
-    </w:p>
-    <w:p>
-      <w:pPr>
-        <w:rPr>
-          <w:b/>
-          <w:color w:val="B7B7B7"/>
-        </w:rPr>
-      </w:pPr>
-    </w:p>
-    <w:p>
-      <w:pPr>
-        <w:rPr>
-          <w:b/>
-          <w:color w:val="B7B7B7"/>
-        </w:rPr>
-      </w:pPr>
-      <w:r>
-        <w:rPr>
-          <w:b/>
-          <w:color w:val="B7B7B7"/>
-        </w:rPr>
-        <w:t>]</w:t>
-      </w:r>
-    </w:p>
-    <w:p/>
-    <w:p>
-      <w:r>
-        <w:br w:type="page"/>
-      </w:r>
-    </w:p>
-    <w:p/>
-    <w:p>
-      <w:pPr>
-        <w:pStyle w:val="Heading1"/>
-        <w:contextualSpacing w:val="0"/>
-      </w:pPr>
       <w:bookmarkStart w:id="15" w:name="_km1cu1hyl182" w:colFirst="0" w:colLast="0"/>
       <w:bookmarkEnd w:id="15"/>
       <w:r>
+        <w:lastRenderedPageBreak/>
         <w:t>Goals and Measures</w:t>
       </w:r>
     </w:p>
@@ -2062,8 +2319,8 @@
       </w:tblPr>
       <w:tblGrid>
         <w:gridCol w:w="3750"/>
-        <w:gridCol w:w="1710"/>
-        <w:gridCol w:w="3405"/>
+        <w:gridCol w:w="2110"/>
+        <w:gridCol w:w="3005"/>
       </w:tblGrid>
       <w:tr>
         <w:tc>
@@ -2089,7 +2346,7 @@
         </w:tc>
         <w:tc>
           <w:tcPr>
-            <w:tcW w:w="1710" w:type="dxa"/>
+            <w:tcW w:w="2110" w:type="dxa"/>
             <w:shd w:val="clear" w:color="auto" w:fill="CCCCCC"/>
             <w:tcMar>
               <w:top w:w="100" w:type="dxa"/>
@@ -2110,7 +2367,7 @@
         </w:tc>
         <w:tc>
           <w:tcPr>
-            <w:tcW w:w="3405" w:type="dxa"/>
+            <w:tcW w:w="3005" w:type="dxa"/>
             <w:shd w:val="clear" w:color="auto" w:fill="CCCCCC"/>
             <w:tcMar>
               <w:top w:w="100" w:type="dxa"/>
@@ -2156,7 +2413,7 @@
         </w:tc>
         <w:tc>
           <w:tcPr>
-            <w:tcW w:w="1710" w:type="dxa"/>
+            <w:tcW w:w="2110" w:type="dxa"/>
             <w:tcMar>
               <w:top w:w="100" w:type="dxa"/>
               <w:left w:w="100" w:type="dxa"/>
@@ -2182,7 +2439,7 @@
         </w:tc>
         <w:tc>
           <w:tcPr>
-            <w:tcW w:w="3405" w:type="dxa"/>
+            <w:tcW w:w="3005" w:type="dxa"/>
             <w:tcMar>
               <w:top w:w="100" w:type="dxa"/>
               <w:left w:w="100" w:type="dxa"/>
@@ -2227,7 +2484,7 @@
         </w:tc>
         <w:tc>
           <w:tcPr>
-            <w:tcW w:w="1710" w:type="dxa"/>
+            <w:tcW w:w="2110" w:type="dxa"/>
             <w:tcMar>
               <w:top w:w="100" w:type="dxa"/>
               <w:left w:w="100" w:type="dxa"/>
@@ -2241,13 +2498,17 @@
               <w:spacing w:line="240" w:lineRule="auto"/>
             </w:pPr>
             <w:r>
-              <w:t>Safety Manager</w:t>
-            </w:r>
-          </w:p>
-        </w:tc>
-        <w:tc>
-          <w:tcPr>
-            <w:tcW w:w="3405" w:type="dxa"/>
+              <w:rPr>
+                <w:bCs/>
+                <w:color w:val="auto"/>
+              </w:rPr>
+              <w:t>All Team Members</w:t>
+            </w:r>
+          </w:p>
+        </w:tc>
+        <w:tc>
+          <w:tcPr>
+            <w:tcW w:w="3005" w:type="dxa"/>
             <w:tcMar>
               <w:top w:w="100" w:type="dxa"/>
               <w:left w:w="100" w:type="dxa"/>
@@ -2292,7 +2553,7 @@
         </w:tc>
         <w:tc>
           <w:tcPr>
-            <w:tcW w:w="1710" w:type="dxa"/>
+            <w:tcW w:w="2110" w:type="dxa"/>
             <w:tcMar>
               <w:top w:w="100" w:type="dxa"/>
               <w:left w:w="100" w:type="dxa"/>
@@ -2312,7 +2573,7 @@
         </w:tc>
         <w:tc>
           <w:tcPr>
-            <w:tcW w:w="3405" w:type="dxa"/>
+            <w:tcW w:w="3005" w:type="dxa"/>
             <w:tcMar>
               <w:top w:w="100" w:type="dxa"/>
               <w:left w:w="100" w:type="dxa"/>
@@ -2357,7 +2618,7 @@
         </w:tc>
         <w:tc>
           <w:tcPr>
-            <w:tcW w:w="1710" w:type="dxa"/>
+            <w:tcW w:w="2110" w:type="dxa"/>
             <w:tcMar>
               <w:top w:w="100" w:type="dxa"/>
               <w:left w:w="100" w:type="dxa"/>
@@ -2377,7 +2638,7 @@
         </w:tc>
         <w:tc>
           <w:tcPr>
-            <w:tcW w:w="3405" w:type="dxa"/>
+            <w:tcW w:w="3005" w:type="dxa"/>
             <w:tcMar>
               <w:top w:w="100" w:type="dxa"/>
               <w:left w:w="100" w:type="dxa"/>
@@ -2422,7 +2683,7 @@
         </w:tc>
         <w:tc>
           <w:tcPr>
-            <w:tcW w:w="1710" w:type="dxa"/>
+            <w:tcW w:w="2110" w:type="dxa"/>
             <w:tcMar>
               <w:top w:w="100" w:type="dxa"/>
               <w:left w:w="100" w:type="dxa"/>
@@ -2442,7 +2703,7 @@
         </w:tc>
         <w:tc>
           <w:tcPr>
-            <w:tcW w:w="3405" w:type="dxa"/>
+            <w:tcW w:w="3005" w:type="dxa"/>
             <w:tcMar>
               <w:top w:w="100" w:type="dxa"/>
               <w:left w:w="100" w:type="dxa"/>
@@ -2487,7 +2748,7 @@
         </w:tc>
         <w:tc>
           <w:tcPr>
-            <w:tcW w:w="1710" w:type="dxa"/>
+            <w:tcW w:w="2110" w:type="dxa"/>
             <w:tcMar>
               <w:top w:w="100" w:type="dxa"/>
               <w:left w:w="100" w:type="dxa"/>
@@ -2507,7 +2768,7 @@
         </w:tc>
         <w:tc>
           <w:tcPr>
-            <w:tcW w:w="3405" w:type="dxa"/>
+            <w:tcW w:w="3005" w:type="dxa"/>
             <w:tcMar>
               <w:top w:w="100" w:type="dxa"/>
               <w:left w:w="100" w:type="dxa"/>
@@ -2552,7 +2813,7 @@
         </w:tc>
         <w:tc>
           <w:tcPr>
-            <w:tcW w:w="1710" w:type="dxa"/>
+            <w:tcW w:w="2110" w:type="dxa"/>
             <w:tcMar>
               <w:top w:w="100" w:type="dxa"/>
               <w:left w:w="100" w:type="dxa"/>
@@ -2572,7 +2833,7 @@
         </w:tc>
         <w:tc>
           <w:tcPr>
-            <w:tcW w:w="3405" w:type="dxa"/>
+            <w:tcW w:w="3005" w:type="dxa"/>
             <w:tcMar>
               <w:top w:w="100" w:type="dxa"/>
               <w:left w:w="100" w:type="dxa"/>
@@ -2617,7 +2878,7 @@
         </w:tc>
         <w:tc>
           <w:tcPr>
-            <w:tcW w:w="1710" w:type="dxa"/>
+            <w:tcW w:w="2110" w:type="dxa"/>
             <w:tcMar>
               <w:top w:w="100" w:type="dxa"/>
               <w:left w:w="100" w:type="dxa"/>
@@ -2637,7 +2898,7 @@
         </w:tc>
         <w:tc>
           <w:tcPr>
-            <w:tcW w:w="3405" w:type="dxa"/>
+            <w:tcW w:w="3005" w:type="dxa"/>
             <w:tcMar>
               <w:top w:w="100" w:type="dxa"/>
               <w:left w:w="100" w:type="dxa"/>
@@ -2682,7 +2943,7 @@
         </w:tc>
         <w:tc>
           <w:tcPr>
-            <w:tcW w:w="1710" w:type="dxa"/>
+            <w:tcW w:w="2110" w:type="dxa"/>
             <w:tcMar>
               <w:top w:w="100" w:type="dxa"/>
               <w:left w:w="100" w:type="dxa"/>
@@ -2702,7 +2963,7 @@
         </w:tc>
         <w:tc>
           <w:tcPr>
-            <w:tcW w:w="3405" w:type="dxa"/>
+            <w:tcW w:w="3005" w:type="dxa"/>
             <w:tcMar>
               <w:top w:w="100" w:type="dxa"/>
               <w:left w:w="100" w:type="dxa"/>
@@ -2827,22 +3088,6 @@
     </w:p>
     <w:p>
       <w:pPr>
-        <w:rPr>
-          <w:bCs/>
-          <w:color w:val="auto"/>
-        </w:rPr>
-      </w:pPr>
-    </w:p>
-    <w:p>
-      <w:pPr>
-        <w:rPr>
-          <w:b/>
-          <w:color w:val="B7B7B7"/>
-        </w:rPr>
-      </w:pPr>
-    </w:p>
-    <w:p>
-      <w:pPr>
         <w:pStyle w:val="Heading1"/>
         <w:contextualSpacing w:val="0"/>
       </w:pPr>
@@ -2895,14 +3140,6 @@
     </w:p>
     <w:p>
       <w:pPr>
-        <w:rPr>
-          <w:bCs/>
-          <w:color w:val="auto"/>
-        </w:rPr>
-      </w:pPr>
-    </w:p>
-    <w:p>
-      <w:pPr>
         <w:pStyle w:val="Heading1"/>
         <w:contextualSpacing w:val="0"/>
       </w:pPr>
@@ -2911,59 +3148,6 @@
       <w:r>
         <w:t>Roles</w:t>
       </w:r>
-    </w:p>
-    <w:p>
-      <w:pPr>
-        <w:rPr>
-          <w:b/>
-          <w:color w:val="B7B7B7"/>
-        </w:rPr>
-      </w:pPr>
-      <w:r>
-        <w:rPr>
-          <w:b/>
-          <w:color w:val="B7B7B7"/>
-        </w:rPr>
-        <w:t xml:space="preserve">[Instructions: </w:t>
-      </w:r>
-    </w:p>
-    <w:p>
-      <w:pPr>
-        <w:rPr>
-          <w:b/>
-          <w:color w:val="B7B7B7"/>
-        </w:rPr>
-      </w:pPr>
-      <w:r>
-        <w:rPr>
-          <w:b/>
-          <w:color w:val="B7B7B7"/>
-        </w:rPr>
-        <w:t>This section is here for your reference. You do not need to do anything here. It is provided to help with filling out the development interface agreement section.</w:t>
-      </w:r>
-    </w:p>
-    <w:p>
-      <w:pPr>
-        <w:rPr>
-          <w:b/>
-          <w:color w:val="B7B7B7"/>
-        </w:rPr>
-      </w:pPr>
-      <w:r>
-        <w:rPr>
-          <w:b/>
-          <w:color w:val="B7B7B7"/>
-        </w:rPr>
-        <w:t>]</w:t>
-      </w:r>
-    </w:p>
-    <w:p>
-      <w:pPr>
-        <w:rPr>
-          <w:b/>
-          <w:color w:val="B7B7B7"/>
-        </w:rPr>
-      </w:pPr>
     </w:p>
     <w:tbl>
       <w:tblPr>
@@ -3234,6 +3418,11 @@
       </w:tr>
     </w:tbl>
     <w:p/>
+    <w:p/>
+    <w:p/>
+    <w:p/>
+    <w:p/>
+    <w:p/>
     <w:p>
       <w:pPr>
         <w:pStyle w:val="Heading1"/>
@@ -3245,104 +3434,6 @@
         <w:lastRenderedPageBreak/>
         <w:t>Development Interface Agreement</w:t>
       </w:r>
-    </w:p>
-    <w:p/>
-    <w:p>
-      <w:pPr>
-        <w:rPr>
-          <w:b/>
-          <w:color w:val="B7B7B7"/>
-        </w:rPr>
-      </w:pPr>
-      <w:r>
-        <w:rPr>
-          <w:b/>
-          <w:color w:val="B7B7B7"/>
-        </w:rPr>
-        <w:t>[Instructions:</w:t>
-      </w:r>
-    </w:p>
-    <w:p>
-      <w:pPr>
-        <w:rPr>
-          <w:b/>
-          <w:color w:val="B7B7B7"/>
-        </w:rPr>
-      </w:pPr>
-      <w:r>
-        <w:rPr>
-          <w:b/>
-          <w:color w:val="B7B7B7"/>
-        </w:rPr>
-        <w:t xml:space="preserve">Assume in this project that you work for the tier-1 organization as described in the above roles table. You are taking on the role of both the functional safety manager and functional safety engineer. </w:t>
-      </w:r>
-    </w:p>
-    <w:p>
-      <w:pPr>
-        <w:rPr>
-          <w:b/>
-          <w:color w:val="B7B7B7"/>
-        </w:rPr>
-      </w:pPr>
-      <w:r>
-        <w:rPr>
-          <w:b/>
-          <w:color w:val="B7B7B7"/>
-        </w:rPr>
-        <w:t xml:space="preserve"> </w:t>
-      </w:r>
-    </w:p>
-    <w:p>
-      <w:pPr>
-        <w:rPr>
-          <w:b/>
-          <w:color w:val="B7B7B7"/>
-        </w:rPr>
-      </w:pPr>
-      <w:r>
-        <w:rPr>
-          <w:b/>
-          <w:color w:val="B7B7B7"/>
-        </w:rPr>
-        <w:t>Please answer the following questions:</w:t>
-      </w:r>
-    </w:p>
-    <w:p>
-      <w:pPr>
-        <w:rPr>
-          <w:b/>
-          <w:color w:val="B7B7B7"/>
-        </w:rPr>
-      </w:pPr>
-    </w:p>
-    <w:p>
-      <w:pPr>
-        <w:numPr>
-          <w:ilvl w:val="0"/>
-          <w:numId w:val="3"/>
-        </w:numPr>
-        <w:ind w:hanging="360"/>
-        <w:contextualSpacing/>
-        <w:rPr>
-          <w:b/>
-          <w:color w:val="B7B7B7"/>
-        </w:rPr>
-      </w:pPr>
-      <w:r>
-        <w:rPr>
-          <w:b/>
-          <w:color w:val="B7B7B7"/>
-        </w:rPr>
-        <w:t>What is the purpose of a development interface agreement?</w:t>
-      </w:r>
-    </w:p>
-    <w:p>
-      <w:pPr>
-        <w:rPr>
-          <w:b/>
-          <w:color w:val="B7B7B7"/>
-        </w:rPr>
-      </w:pPr>
     </w:p>
     <w:p>
       <w:pPr>
@@ -3512,10 +3603,17 @@
       </w:pPr>
       <w:r>
         <w:rPr>
-          <w:bCs/>
-          <w:color w:val="auto"/>
-        </w:rPr>
-        <w:t>The responsibilities of the OEM are:</w:t>
+          <w:b/>
+          <w:color w:val="auto"/>
+        </w:rPr>
+        <w:t>Responsibilities of the OEM</w:t>
+      </w:r>
+      <w:r>
+        <w:rPr>
+          <w:bCs/>
+          <w:color w:val="auto"/>
+        </w:rPr>
+        <w:t>:</w:t>
       </w:r>
     </w:p>
     <w:p>
@@ -3608,21 +3706,6 @@
     </w:p>
     <w:p>
       <w:pPr>
-        <w:rPr>
-          <w:bCs/>
-          <w:color w:val="auto"/>
-        </w:rPr>
-      </w:pPr>
-      <w:r>
-        <w:rPr>
-          <w:bCs/>
-          <w:color w:val="auto"/>
-        </w:rPr>
-        <w:t>The responsibilities of EB as a tier-1 supplier are:</w:t>
-      </w:r>
-    </w:p>
-    <w:p>
-      <w:pPr>
         <w:pStyle w:val="ListParagraph"/>
         <w:numPr>
           <w:ilvl w:val="0"/>
@@ -3633,12 +3716,41 @@
           <w:color w:val="auto"/>
         </w:rPr>
       </w:pPr>
-      <w:r>
-        <w:rPr>
-          <w:bCs/>
-          <w:color w:val="auto"/>
-        </w:rPr>
-        <w:t>Identify the hazards that may occur in the system</w:t>
+    </w:p>
+    <w:p>
+      <w:pPr>
+        <w:rPr>
+          <w:bCs/>
+          <w:color w:val="auto"/>
+        </w:rPr>
+      </w:pPr>
+      <w:r>
+        <w:rPr>
+          <w:b/>
+          <w:color w:val="auto"/>
+        </w:rPr>
+        <w:t xml:space="preserve">Responsibilities </w:t>
+      </w:r>
+      <w:r>
+        <w:rPr>
+          <w:b/>
+          <w:color w:val="auto"/>
+        </w:rPr>
+        <w:t>of EB as a tier-1 supplie</w:t>
+      </w:r>
+      <w:r>
+        <w:rPr>
+          <w:b/>
+          <w:color w:val="auto"/>
+        </w:rPr>
+        <w:t>r</w:t>
+      </w:r>
+      <w:r>
+        <w:rPr>
+          <w:bCs/>
+          <w:color w:val="auto"/>
+        </w:rPr>
+        <w:t>:</w:t>
       </w:r>
     </w:p>
     <w:p>
@@ -3658,7 +3770,7 @@
           <w:bCs/>
           <w:color w:val="auto"/>
         </w:rPr>
-        <w:t>Define the Low-Level Requirements of the system</w:t>
+        <w:t>Identify the hazards that may occur in the system</w:t>
       </w:r>
     </w:p>
     <w:p>
@@ -3678,7 +3790,7 @@
           <w:bCs/>
           <w:color w:val="auto"/>
         </w:rPr>
-        <w:t>Design the system on the component level</w:t>
+        <w:t>Define the Low-Level Requirements of the system</w:t>
       </w:r>
     </w:p>
     <w:p>
@@ -3698,7 +3810,7 @@
           <w:bCs/>
           <w:color w:val="auto"/>
         </w:rPr>
-        <w:t>Develop the system on both the system and software level</w:t>
+        <w:t>Design the system on the component level</w:t>
       </w:r>
     </w:p>
     <w:p>
@@ -3718,7 +3830,7 @@
           <w:bCs/>
           <w:color w:val="auto"/>
         </w:rPr>
-        <w:t>Integration between the sub-components of the developed systems</w:t>
+        <w:t>Develop the system on both the system and software level</w:t>
       </w:r>
     </w:p>
     <w:p>
@@ -3738,66 +3850,7 @@
           <w:bCs/>
           <w:color w:val="auto"/>
         </w:rPr>
-        <w:t>Make sure that all the activities follow the ISO 26262 standard</w:t>
-      </w:r>
-    </w:p>
-    <w:p>
-      <w:pPr>
-        <w:rPr>
-          <w:b/>
-          <w:color w:val="B7B7B7"/>
-        </w:rPr>
-      </w:pPr>
-    </w:p>
-    <w:p>
-      <w:pPr>
-        <w:rPr>
-          <w:b/>
-          <w:color w:val="B7B7B7"/>
-        </w:rPr>
-      </w:pPr>
-    </w:p>
-    <w:p>
-      <w:pPr>
-        <w:rPr>
-          <w:b/>
-          <w:color w:val="B7B7B7"/>
-        </w:rPr>
-      </w:pPr>
-    </w:p>
-    <w:p>
-      <w:pPr>
-        <w:rPr>
-          <w:b/>
-          <w:color w:val="B7B7B7"/>
-        </w:rPr>
-      </w:pPr>
-    </w:p>
-    <w:p>
-      <w:pPr>
-        <w:pStyle w:val="Heading1"/>
-        <w:contextualSpacing w:val="0"/>
-      </w:pPr>
-      <w:bookmarkStart w:id="22" w:name="_lllavvxrxrdy" w:colFirst="0" w:colLast="0"/>
-      <w:bookmarkEnd w:id="22"/>
-      <w:r>
-        <w:lastRenderedPageBreak/>
-        <w:t>Confirmation Measures</w:t>
-      </w:r>
-    </w:p>
-    <w:p>
-      <w:pPr>
-        <w:rPr>
-          <w:bCs/>
-          <w:color w:val="auto"/>
-        </w:rPr>
-      </w:pPr>
-      <w:r>
-        <w:rPr>
-          <w:bCs/>
-          <w:color w:val="auto"/>
-        </w:rPr>
-        <w:t>The main purpose of confirmation measures is to ensure that the people who developed the product and who reviewed it are independent parties and it checks the following:</w:t>
+        <w:t>Integration between the sub-components of the developed systems</w:t>
       </w:r>
     </w:p>
     <w:p>
@@ -3817,7 +3870,138 @@
           <w:bCs/>
           <w:color w:val="auto"/>
         </w:rPr>
-        <w:t>Make sure that processes comply with the functional safety standard</w:t>
+        <w:t>Make sure that all the activities follow the ISO 26262 standard</w:t>
+      </w:r>
+    </w:p>
+    <w:p>
+      <w:pPr>
+        <w:rPr>
+          <w:b/>
+          <w:color w:val="B7B7B7"/>
+        </w:rPr>
+      </w:pPr>
+    </w:p>
+    <w:p>
+      <w:pPr>
+        <w:rPr>
+          <w:b/>
+          <w:color w:val="B7B7B7"/>
+        </w:rPr>
+      </w:pPr>
+    </w:p>
+    <w:p>
+      <w:pPr>
+        <w:rPr>
+          <w:b/>
+          <w:color w:val="B7B7B7"/>
+        </w:rPr>
+      </w:pPr>
+    </w:p>
+    <w:p>
+      <w:pPr>
+        <w:rPr>
+          <w:b/>
+          <w:color w:val="B7B7B7"/>
+        </w:rPr>
+      </w:pPr>
+    </w:p>
+    <w:p>
+      <w:pPr>
+        <w:rPr>
+          <w:b/>
+          <w:color w:val="B7B7B7"/>
+        </w:rPr>
+      </w:pPr>
+    </w:p>
+    <w:p>
+      <w:pPr>
+        <w:rPr>
+          <w:b/>
+          <w:color w:val="B7B7B7"/>
+        </w:rPr>
+      </w:pPr>
+    </w:p>
+    <w:p>
+      <w:pPr>
+        <w:rPr>
+          <w:b/>
+          <w:color w:val="B7B7B7"/>
+        </w:rPr>
+      </w:pPr>
+    </w:p>
+    <w:p>
+      <w:pPr>
+        <w:rPr>
+          <w:b/>
+          <w:color w:val="B7B7B7"/>
+        </w:rPr>
+      </w:pPr>
+    </w:p>
+    <w:p>
+      <w:pPr>
+        <w:rPr>
+          <w:b/>
+          <w:color w:val="B7B7B7"/>
+        </w:rPr>
+      </w:pPr>
+    </w:p>
+    <w:p>
+      <w:pPr>
+        <w:rPr>
+          <w:b/>
+          <w:color w:val="B7B7B7"/>
+        </w:rPr>
+      </w:pPr>
+    </w:p>
+    <w:p>
+      <w:pPr>
+        <w:rPr>
+          <w:b/>
+          <w:color w:val="B7B7B7"/>
+        </w:rPr>
+      </w:pPr>
+    </w:p>
+    <w:p>
+      <w:pPr>
+        <w:rPr>
+          <w:b/>
+          <w:color w:val="B7B7B7"/>
+        </w:rPr>
+      </w:pPr>
+    </w:p>
+    <w:p>
+      <w:pPr>
+        <w:rPr>
+          <w:b/>
+          <w:color w:val="B7B7B7"/>
+        </w:rPr>
+      </w:pPr>
+    </w:p>
+    <w:p>
+      <w:pPr>
+        <w:pStyle w:val="Heading1"/>
+        <w:contextualSpacing w:val="0"/>
+      </w:pPr>
+      <w:bookmarkStart w:id="22" w:name="_lllavvxrxrdy" w:colFirst="0" w:colLast="0"/>
+      <w:bookmarkEnd w:id="22"/>
+      <w:r>
+        <w:lastRenderedPageBreak/>
+        <w:t>Confirmation Measures</w:t>
+      </w:r>
+    </w:p>
+    <w:p>
+      <w:pPr>
+        <w:rPr>
+          <w:bCs/>
+          <w:color w:val="auto"/>
+        </w:rPr>
+      </w:pPr>
+      <w:r>
+        <w:rPr>
+          <w:bCs/>
+          <w:color w:val="auto"/>
+        </w:rPr>
+        <w:t>The main purpose of confirmation measures is to ensure that the people who developed the product and who reviewed it are independent parties and it checks the following:</w:t>
       </w:r>
     </w:p>
     <w:p>
@@ -3837,7 +4021,7 @@
           <w:bCs/>
           <w:color w:val="auto"/>
         </w:rPr>
-        <w:t>Make sure that the project execution is following the safety plan</w:t>
+        <w:t>Make sure that processes comply with the functional safety standard</w:t>
       </w:r>
     </w:p>
     <w:p>
@@ -3857,6 +4041,26 @@
           <w:bCs/>
           <w:color w:val="auto"/>
         </w:rPr>
+        <w:t>Make sure that the project execution is following the safety plan</w:t>
+      </w:r>
+    </w:p>
+    <w:p>
+      <w:pPr>
+        <w:pStyle w:val="ListParagraph"/>
+        <w:numPr>
+          <w:ilvl w:val="0"/>
+          <w:numId w:val="1"/>
+        </w:numPr>
+        <w:rPr>
+          <w:bCs/>
+          <w:color w:val="auto"/>
+        </w:rPr>
+      </w:pPr>
+      <w:r>
+        <w:rPr>
+          <w:bCs/>
+          <w:color w:val="auto"/>
+        </w:rPr>
         <w:t>Make sure that the design improves the safety</w:t>
       </w:r>
     </w:p>
@@ -3867,42 +4071,150 @@
           <w:color w:val="auto"/>
         </w:rPr>
       </w:pPr>
-      <w:r>
-        <w:rPr>
-          <w:bCs/>
-          <w:color w:val="auto"/>
-        </w:rPr>
-        <w:t>Ordinary reviews should be done after finishing a document. It can be a peer review, or it can be another team within the same company.</w:t>
-      </w:r>
-    </w:p>
-    <w:p>
-      <w:pPr>
-        <w:rPr>
-          <w:bCs/>
-          <w:color w:val="auto"/>
-        </w:rPr>
-      </w:pPr>
-      <w:r>
-        <w:rPr>
-          <w:bCs/>
-          <w:color w:val="auto"/>
-        </w:rPr>
-        <w:t>Safety audits ensure that the design and production implementation conform to the safety plan and ISO 26262 standard and this type of audit have to be independent of the team developing the project.</w:t>
-      </w:r>
-    </w:p>
-    <w:p>
-      <w:pPr>
-        <w:rPr>
-          <w:bCs/>
-          <w:color w:val="auto"/>
-        </w:rPr>
-      </w:pPr>
-      <w:r>
-        <w:rPr>
-          <w:bCs/>
-          <w:color w:val="auto"/>
-        </w:rPr>
-        <w:t>Safety assessment ensures that functional safety is achieved. This type of audit has to be independent of the team developing the project.</w:t>
+    </w:p>
+    <w:p>
+      <w:pPr>
+        <w:rPr>
+          <w:bCs/>
+          <w:color w:val="auto"/>
+        </w:rPr>
+      </w:pPr>
+      <w:r>
+        <w:rPr>
+          <w:b/>
+          <w:color w:val="auto"/>
+        </w:rPr>
+        <w:t>Confirmation review:</w:t>
+      </w:r>
+      <w:r>
+        <w:rPr>
+          <w:bCs/>
+          <w:color w:val="auto"/>
+        </w:rPr>
+        <w:t xml:space="preserve"> </w:t>
+      </w:r>
+      <w:r>
+        <w:rPr>
+          <w:bCs/>
+          <w:color w:val="auto"/>
+        </w:rPr>
+        <w:t>e</w:t>
+      </w:r>
+      <w:r>
+        <w:rPr>
+          <w:bCs/>
+          <w:color w:val="auto"/>
+        </w:rPr>
+        <w:t>nsures that the project complies with ISO 26262. As the product is designed and developed, an independent person would review the work to make sure ISO 26262 is being followed.</w:t>
+      </w:r>
+    </w:p>
+    <w:p>
+      <w:pPr>
+        <w:rPr>
+          <w:bCs/>
+          <w:color w:val="auto"/>
+        </w:rPr>
+      </w:pPr>
+    </w:p>
+    <w:p>
+      <w:pPr>
+        <w:rPr>
+          <w:bCs/>
+          <w:color w:val="auto"/>
+        </w:rPr>
+      </w:pPr>
+      <w:r>
+        <w:rPr>
+          <w:b/>
+          <w:color w:val="auto"/>
+        </w:rPr>
+        <w:t>Functional s</w:t>
+      </w:r>
+      <w:r>
+        <w:rPr>
+          <w:b/>
+          <w:color w:val="auto"/>
+        </w:rPr>
+        <w:t>afety audits</w:t>
+      </w:r>
+      <w:r>
+        <w:rPr>
+          <w:b/>
+          <w:color w:val="auto"/>
+        </w:rPr>
+        <w:t>:</w:t>
+      </w:r>
+      <w:r>
+        <w:rPr>
+          <w:bCs/>
+          <w:color w:val="auto"/>
+        </w:rPr>
+        <w:t xml:space="preserve"> </w:t>
+      </w:r>
+      <w:r>
+        <w:rPr>
+          <w:bCs/>
+          <w:color w:val="auto"/>
+        </w:rPr>
+        <w:t>Checking to make sure that the actual implementation of the project conforms to the safety plan is called a functional safety audit</w:t>
+      </w:r>
+      <w:r>
+        <w:rPr>
+          <w:bCs/>
+          <w:color w:val="auto"/>
+        </w:rPr>
+        <w:t>.</w:t>
+      </w:r>
+    </w:p>
+    <w:p>
+      <w:pPr>
+        <w:rPr>
+          <w:bCs/>
+          <w:color w:val="auto"/>
+        </w:rPr>
+      </w:pPr>
+    </w:p>
+    <w:p>
+      <w:pPr>
+        <w:rPr>
+          <w:bCs/>
+          <w:color w:val="auto"/>
+        </w:rPr>
+      </w:pPr>
+      <w:r>
+        <w:rPr>
+          <w:b/>
+          <w:color w:val="auto"/>
+        </w:rPr>
+        <w:t>Functional s</w:t>
+      </w:r>
+      <w:r>
+        <w:rPr>
+          <w:b/>
+          <w:color w:val="auto"/>
+        </w:rPr>
+        <w:t>afety assessment</w:t>
+      </w:r>
+      <w:r>
+        <w:rPr>
+          <w:b/>
+          <w:color w:val="auto"/>
+        </w:rPr>
+        <w:t>:</w:t>
+      </w:r>
+      <w:r>
+        <w:rPr>
+          <w:bCs/>
+          <w:color w:val="auto"/>
+        </w:rPr>
+        <w:t xml:space="preserve"> </w:t>
+      </w:r>
+      <w:r>
+        <w:rPr>
+          <w:bCs/>
+          <w:color w:val="auto"/>
+        </w:rPr>
+        <w:t>Confirming that plans, designs and developed products actually achieve functional safety</w:t>
       </w:r>
     </w:p>
     <w:p>
@@ -4112,6 +4424,119 @@
     </w:lvl>
   </w:abstractNum>
   <w:abstractNum w:abstractNumId="1" w15:restartNumberingAfterBreak="0">
+    <w:nsid w:val="32FD6417"/>
+    <w:multiLevelType w:val="hybridMultilevel"/>
+    <w:tmpl w:val="A28C4512"/>
+    <w:lvl w:ilvl="0" w:tplc="AA34403C">
+      <w:start w:val="1"/>
+      <w:numFmt w:val="bullet"/>
+      <w:lvlText w:val="-"/>
+      <w:lvlJc w:val="left"/>
+      <w:pPr>
+        <w:ind w:left="720" w:hanging="360"/>
+      </w:pPr>
+      <w:rPr>
+        <w:rFonts w:ascii="Arial" w:eastAsia="Arial" w:hAnsi="Arial" w:cs="Arial" w:hint="default"/>
+      </w:rPr>
+    </w:lvl>
+    <w:lvl w:ilvl="1" w:tplc="04090003" w:tentative="1">
+      <w:start w:val="1"/>
+      <w:numFmt w:val="bullet"/>
+      <w:lvlText w:val="o"/>
+      <w:lvlJc w:val="left"/>
+      <w:pPr>
+        <w:ind w:left="1440" w:hanging="360"/>
+      </w:pPr>
+      <w:rPr>
+        <w:rFonts w:ascii="Courier New" w:hAnsi="Courier New" w:cs="Courier New" w:hint="default"/>
+      </w:rPr>
+    </w:lvl>
+    <w:lvl w:ilvl="2" w:tplc="04090005" w:tentative="1">
+      <w:start w:val="1"/>
+      <w:numFmt w:val="bullet"/>
+      <w:lvlText w:val=""/>
+      <w:lvlJc w:val="left"/>
+      <w:pPr>
+        <w:ind w:left="2160" w:hanging="360"/>
+      </w:pPr>
+      <w:rPr>
+        <w:rFonts w:ascii="Wingdings" w:hAnsi="Wingdings" w:hint="default"/>
+      </w:rPr>
+    </w:lvl>
+    <w:lvl w:ilvl="3" w:tplc="04090001" w:tentative="1">
+      <w:start w:val="1"/>
+      <w:numFmt w:val="bullet"/>
+      <w:lvlText w:val=""/>
+      <w:lvlJc w:val="left"/>
+      <w:pPr>
+        <w:ind w:left="2880" w:hanging="360"/>
+      </w:pPr>
+      <w:rPr>
+        <w:rFonts w:ascii="Symbol" w:hAnsi="Symbol" w:hint="default"/>
+      </w:rPr>
+    </w:lvl>
+    <w:lvl w:ilvl="4" w:tplc="04090003" w:tentative="1">
+      <w:start w:val="1"/>
+      <w:numFmt w:val="bullet"/>
+      <w:lvlText w:val="o"/>
+      <w:lvlJc w:val="left"/>
+      <w:pPr>
+        <w:ind w:left="3600" w:hanging="360"/>
+      </w:pPr>
+      <w:rPr>
+        <w:rFonts w:ascii="Courier New" w:hAnsi="Courier New" w:cs="Courier New" w:hint="default"/>
+      </w:rPr>
+    </w:lvl>
+    <w:lvl w:ilvl="5" w:tplc="04090005" w:tentative="1">
+      <w:start w:val="1"/>
+      <w:numFmt w:val="bullet"/>
+      <w:lvlText w:val=""/>
+      <w:lvlJc w:val="left"/>
+      <w:pPr>
+        <w:ind w:left="4320" w:hanging="360"/>
+      </w:pPr>
+      <w:rPr>
+        <w:rFonts w:ascii="Wingdings" w:hAnsi="Wingdings" w:hint="default"/>
+      </w:rPr>
+    </w:lvl>
+    <w:lvl w:ilvl="6" w:tplc="04090001" w:tentative="1">
+      <w:start w:val="1"/>
+      <w:numFmt w:val="bullet"/>
+      <w:lvlText w:val=""/>
+      <w:lvlJc w:val="left"/>
+      <w:pPr>
+        <w:ind w:left="5040" w:hanging="360"/>
+      </w:pPr>
+      <w:rPr>
+        <w:rFonts w:ascii="Symbol" w:hAnsi="Symbol" w:hint="default"/>
+      </w:rPr>
+    </w:lvl>
+    <w:lvl w:ilvl="7" w:tplc="04090003" w:tentative="1">
+      <w:start w:val="1"/>
+      <w:numFmt w:val="bullet"/>
+      <w:lvlText w:val="o"/>
+      <w:lvlJc w:val="left"/>
+      <w:pPr>
+        <w:ind w:left="5760" w:hanging="360"/>
+      </w:pPr>
+      <w:rPr>
+        <w:rFonts w:ascii="Courier New" w:hAnsi="Courier New" w:cs="Courier New" w:hint="default"/>
+      </w:rPr>
+    </w:lvl>
+    <w:lvl w:ilvl="8" w:tplc="04090005" w:tentative="1">
+      <w:start w:val="1"/>
+      <w:numFmt w:val="bullet"/>
+      <w:lvlText w:val=""/>
+      <w:lvlJc w:val="left"/>
+      <w:pPr>
+        <w:ind w:left="6480" w:hanging="360"/>
+      </w:pPr>
+      <w:rPr>
+        <w:rFonts w:ascii="Wingdings" w:hAnsi="Wingdings" w:hint="default"/>
+      </w:rPr>
+    </w:lvl>
+  </w:abstractNum>
+  <w:abstractNum w:abstractNumId="2" w15:restartNumberingAfterBreak="0">
     <w:nsid w:val="35BE6809"/>
     <w:multiLevelType w:val="multilevel"/>
     <w:tmpl w:val="F370AED2"/>
@@ -4224,7 +4649,7 @@
       </w:rPr>
     </w:lvl>
   </w:abstractNum>
-  <w:abstractNum w:abstractNumId="2" w15:restartNumberingAfterBreak="0">
+  <w:abstractNum w:abstractNumId="3" w15:restartNumberingAfterBreak="0">
     <w:nsid w:val="409B2B42"/>
     <w:multiLevelType w:val="multilevel"/>
     <w:tmpl w:val="9FB0C7A4"/>
@@ -4337,7 +4762,7 @@
       </w:rPr>
     </w:lvl>
   </w:abstractNum>
-  <w:abstractNum w:abstractNumId="3" w15:restartNumberingAfterBreak="0">
+  <w:abstractNum w:abstractNumId="4" w15:restartNumberingAfterBreak="0">
     <w:nsid w:val="7F826BE0"/>
     <w:multiLevelType w:val="hybridMultilevel"/>
     <w:tmpl w:val="188C2430"/>
@@ -4451,16 +4876,19 @@
     </w:lvl>
   </w:abstractNum>
   <w:num w:numId="1">
-    <w:abstractNumId w:val="2"/>
+    <w:abstractNumId w:val="3"/>
   </w:num>
   <w:num w:numId="2">
-    <w:abstractNumId w:val="1"/>
+    <w:abstractNumId w:val="2"/>
   </w:num>
   <w:num w:numId="3">
     <w:abstractNumId w:val="0"/>
   </w:num>
   <w:num w:numId="4">
-    <w:abstractNumId w:val="3"/>
+    <w:abstractNumId w:val="4"/>
+  </w:num>
+  <w:num w:numId="5">
+    <w:abstractNumId w:val="1"/>
   </w:num>
 </w:numbering>
 </file>

</xml_diff>